<commit_message>
Word doc Design element add to it.
</commit_message>
<xml_diff>
--- a/Coffee Cars and QR codes.docx
+++ b/Coffee Cars and QR codes.docx
@@ -8977,16 +8977,14 @@
         </w:rPr>
         <w:t xml:space="preserve">Look at Project Guidelines </w:t>
       </w:r>
-      <w:proofErr w:type="gramStart"/>
       <w:r>
         <w:rPr>
           <w:rStyle w:val="normaltextrun"/>
           <w:rFonts w:ascii="Calibri" w:hAnsi="Calibri" w:cs="Calibri"/>
           <w:lang w:val="en-US"/>
         </w:rPr>
-        <w:t>document</w:t>
-      </w:r>
-      <w:proofErr w:type="gramEnd"/>
+        <w:t>document!</w:t>
+      </w:r>
       <w:r>
         <w:rPr>
           <w:rStyle w:val="eop"/>
@@ -9151,7 +9149,7 @@
           <w:rFonts w:ascii="Calibri" w:hAnsi="Calibri" w:cs="Calibri"/>
           <w:lang w:val="en-US"/>
         </w:rPr>
-        <w:t>Laravel</w:t>
+        <w:t>React</w:t>
       </w:r>
       <w:r>
         <w:rPr>
@@ -9205,7 +9203,7 @@
           <w:rFonts w:ascii="Calibri" w:hAnsi="Calibri" w:cs="Calibri"/>
           <w:lang w:val="en-US"/>
         </w:rPr>
-        <w:t>Unity</w:t>
+        <w:t>Android</w:t>
       </w:r>
       <w:r>
         <w:rPr>
@@ -9228,11 +9226,30 @@
       </w:pPr>
       <w:r>
         <w:rPr>
+          <w:rStyle w:val="eop"/>
+          <w:rFonts w:ascii="Calibri" w:hAnsi="Calibri" w:cs="Calibri"/>
+        </w:rPr>
+        <w:t> </w:t>
+      </w:r>
+    </w:p>
+    <w:p>
+      <w:pPr>
+        <w:pStyle w:val="paragraph"/>
+        <w:spacing w:before="0" w:beforeAutospacing="0" w:after="0" w:afterAutospacing="0"/>
+        <w:textAlignment w:val="baseline"/>
+        <w:rPr>
+          <w:rFonts w:ascii="Segoe UI" w:hAnsi="Segoe UI" w:cs="Segoe UI"/>
+          <w:sz w:val="18"/>
+          <w:szCs w:val="18"/>
+        </w:rPr>
+      </w:pPr>
+      <w:r>
+        <w:rPr>
           <w:rStyle w:val="normaltextrun"/>
           <w:rFonts w:ascii="Calibri" w:hAnsi="Calibri" w:cs="Calibri"/>
           <w:lang w:val="en-US"/>
         </w:rPr>
-        <w:t>Android</w:t>
+        <w:t>Project management</w:t>
       </w:r>
       <w:r>
         <w:rPr>
@@ -9253,13 +9270,6 @@
           <w:szCs w:val="18"/>
         </w:rPr>
       </w:pPr>
-      <w:r>
-        <w:rPr>
-          <w:rStyle w:val="eop"/>
-          <w:rFonts w:ascii="Calibri" w:hAnsi="Calibri" w:cs="Calibri"/>
-        </w:rPr>
-        <w:t> </w:t>
-      </w:r>
     </w:p>
     <w:p>
       <w:pPr>
@@ -9274,11 +9284,29 @@
       </w:pPr>
       <w:r>
         <w:rPr>
+          <w:rStyle w:val="eop"/>
+          <w:rFonts w:ascii="Calibri" w:hAnsi="Calibri" w:cs="Calibri"/>
+        </w:rPr>
+        <w:t> </w:t>
+      </w:r>
+    </w:p>
+    <w:p>
+      <w:pPr>
+        <w:pStyle w:val="paragraph"/>
+        <w:spacing w:before="0" w:beforeAutospacing="0" w:after="0" w:afterAutospacing="0"/>
+        <w:textAlignment w:val="baseline"/>
+        <w:rPr>
+          <w:rStyle w:val="eop"/>
+          <w:rFonts w:ascii="Calibri" w:hAnsi="Calibri" w:cs="Calibri"/>
+        </w:rPr>
+      </w:pPr>
+      <w:r>
+        <w:rPr>
           <w:rStyle w:val="normaltextrun"/>
           <w:rFonts w:ascii="Calibri" w:hAnsi="Calibri" w:cs="Calibri"/>
           <w:lang w:val="en-US"/>
         </w:rPr>
-        <w:t>Project management</w:t>
+        <w:t>Tools</w:t>
       </w:r>
       <w:r>
         <w:rPr>
@@ -9299,95 +9327,32 @@
           <w:szCs w:val="18"/>
         </w:rPr>
       </w:pPr>
-      <w:proofErr w:type="gramStart"/>
+      <w:r>
+        <w:rPr>
+          <w:rStyle w:val="eop"/>
+          <w:rFonts w:ascii="Calibri" w:hAnsi="Calibri" w:cs="Calibri"/>
+        </w:rPr>
+        <w:t>Word</w:t>
+      </w:r>
+    </w:p>
+    <w:p>
+      <w:pPr>
+        <w:pStyle w:val="paragraph"/>
+        <w:spacing w:before="0" w:beforeAutospacing="0" w:after="0" w:afterAutospacing="0"/>
+        <w:textAlignment w:val="baseline"/>
+        <w:rPr>
+          <w:rFonts w:ascii="Segoe UI" w:hAnsi="Segoe UI" w:cs="Segoe UI"/>
+          <w:sz w:val="18"/>
+          <w:szCs w:val="18"/>
+        </w:rPr>
+      </w:pPr>
       <w:r>
         <w:rPr>
           <w:rStyle w:val="normaltextrun"/>
           <w:rFonts w:ascii="Calibri" w:hAnsi="Calibri" w:cs="Calibri"/>
           <w:lang w:val="en-US"/>
         </w:rPr>
-        <w:t>Team work</w:t>
-      </w:r>
-      <w:proofErr w:type="gramEnd"/>
-      <w:r>
-        <w:rPr>
-          <w:rStyle w:val="eop"/>
-          <w:rFonts w:ascii="Calibri" w:hAnsi="Calibri" w:cs="Calibri"/>
-        </w:rPr>
-        <w:t> </w:t>
-      </w:r>
-    </w:p>
-    <w:p>
-      <w:pPr>
-        <w:pStyle w:val="paragraph"/>
-        <w:spacing w:before="0" w:beforeAutospacing="0" w:after="0" w:afterAutospacing="0"/>
-        <w:textAlignment w:val="baseline"/>
-        <w:rPr>
-          <w:rFonts w:ascii="Segoe UI" w:hAnsi="Segoe UI" w:cs="Segoe UI"/>
-          <w:sz w:val="18"/>
-          <w:szCs w:val="18"/>
-        </w:rPr>
-      </w:pPr>
-      <w:r>
-        <w:rPr>
-          <w:rStyle w:val="eop"/>
-          <w:rFonts w:ascii="Calibri" w:hAnsi="Calibri" w:cs="Calibri"/>
-        </w:rPr>
-        <w:t> </w:t>
-      </w:r>
-    </w:p>
-    <w:p>
-      <w:pPr>
-        <w:pStyle w:val="paragraph"/>
-        <w:spacing w:before="0" w:beforeAutospacing="0" w:after="0" w:afterAutospacing="0"/>
-        <w:textAlignment w:val="baseline"/>
-        <w:rPr>
-          <w:rFonts w:ascii="Segoe UI" w:hAnsi="Segoe UI" w:cs="Segoe UI"/>
-          <w:sz w:val="18"/>
-          <w:szCs w:val="18"/>
-        </w:rPr>
-      </w:pPr>
-      <w:r>
-        <w:rPr>
-          <w:rStyle w:val="normaltextrun"/>
-          <w:rFonts w:ascii="Calibri" w:hAnsi="Calibri" w:cs="Calibri"/>
-          <w:lang w:val="en-US"/>
-        </w:rPr>
-        <w:t>Tools</w:t>
-      </w:r>
-      <w:r>
-        <w:rPr>
-          <w:rStyle w:val="eop"/>
-          <w:rFonts w:ascii="Calibri" w:hAnsi="Calibri" w:cs="Calibri"/>
-        </w:rPr>
-        <w:t> </w:t>
-      </w:r>
-    </w:p>
-    <w:p>
-      <w:pPr>
-        <w:pStyle w:val="paragraph"/>
-        <w:spacing w:before="0" w:beforeAutospacing="0" w:after="0" w:afterAutospacing="0"/>
-        <w:textAlignment w:val="baseline"/>
-        <w:rPr>
-          <w:rFonts w:ascii="Segoe UI" w:hAnsi="Segoe UI" w:cs="Segoe UI"/>
-          <w:sz w:val="18"/>
-          <w:szCs w:val="18"/>
-        </w:rPr>
-      </w:pPr>
-      <w:r>
-        <w:rPr>
-          <w:rStyle w:val="normaltextrun"/>
-          <w:rFonts w:ascii="Calibri" w:hAnsi="Calibri" w:cs="Calibri"/>
-          <w:lang w:val="en-US"/>
-        </w:rPr>
-        <w:t>Trello</w:t>
-      </w:r>
-      <w:r>
-        <w:rPr>
-          <w:rStyle w:val="eop"/>
-          <w:rFonts w:ascii="Calibri" w:hAnsi="Calibri" w:cs="Calibri"/>
-        </w:rPr>
-        <w:t> </w:t>
+        <w:t>Figma</w:t>
       </w:r>
     </w:p>
     <w:p>
@@ -11236,6 +11201,18 @@
       </w:r>
       <w:bookmarkEnd w:id="8"/>
     </w:p>
+    <w:p>
+      <w:r>
+        <w:tab/>
+        <w:t>The design of the Coffee Cars and QR Codes is a mobile first web application that is built using the MERN stack. The application is designed to be user friendly and easy to navigate. The external part of this project is the design of flyers that contain QR Codes to connect offline users interested in Cars and Car restoration/modification. The mobile app will have a QR Codes scanner available to it for users of the application to scan induvial vehicles to get detailed information on the built of the vehicle</w:t>
+      </w:r>
+      <w:r>
+        <w:t>.</w:t>
+      </w:r>
+      <w:r>
+        <w:t xml:space="preserve"> </w:t>
+      </w:r>
+    </w:p>
     <w:p/>
     <w:p>
       <w:pPr>
@@ -11264,6 +11241,88 @@
         <w:t>Technologies</w:t>
       </w:r>
       <w:bookmarkEnd w:id="10"/>
+    </w:p>
+    <w:p>
+      <w:r>
+        <w:tab/>
+        <w:t xml:space="preserve">The process started with pen and paper. The first idea came from folding a sheet of paper three times. This gives a sheet of eight equal rectangles, very similar to a mobile phone screen. A rough sketch of a phone screen is drawn and what is going to being displayed on then. A basic layout of the mobile application’s home screen, login details, main </w:t>
+      </w:r>
+      <w:r>
+        <w:t>viewpoint</w:t>
+      </w:r>
+      <w:r>
+        <w:t xml:space="preserve"> is sketched on the paper.</w:t>
+      </w:r>
+      <w:r>
+        <w:br/>
+        <w:t>--------------------------------------------------------------------------------------------------------------------------------------------------------------------------Insert figure here of paper prototype--------------------------------------------------------------------------------------------------------------------------------------------------------------------------------------</w:t>
+      </w:r>
+      <w:r>
+        <w:br/>
+        <w:t>After that process we moved onto a Lo-fidelity prototype, which involved having a A4 notepad and folding the pages in half portrait style and drawing the outline of a mobile phone on each face. The prototype is drawn onto the first page and then the process a user may take when they press an imaginary button or screen swipe. This starts to iron out any faults in the application before a</w:t>
+      </w:r>
+      <w:r>
+        <w:t xml:space="preserve"> Hi-fidelity prototype is developed.</w:t>
+      </w:r>
+      <w:r>
+        <w:br/>
+        <w:t>-----------------------------------------------------------------------------------------------------------------------------------------------------------------------------Insert lo-fidelity prototype figure here----------------------------------------------------------------------------------------------------------------------------------------------------------------------------------</w:t>
+      </w:r>
+      <w:r>
+        <w:br/>
+        <w:t>Next I got some cardboard and cut out some  mobile phone shapes and added a top layer so I could slide better drawn images of the application onto cards and slide them into the screen. This was used to show test cases where the application would bring them when they would interact with the application.</w:t>
+      </w:r>
+      <w:r>
+        <w:br/>
+        <w:t>--------------------------------------------------------------------------------------------------------------------------------------------------------------------------Insert figure of Hi-fidelity prototype---------------------------------------------------------------------------------------------------------------------------------------------------------------------------------------</w:t>
+      </w:r>
+      <w:r>
+        <w:br/>
+        <w:t>The next design stage is to refine the application with the use of Figma. Figma is a collaborative web application for design. It is used to design web and mobile applications. Figma can be shared between team members</w:t>
+      </w:r>
+      <w:r>
+        <w:t>, where each member can critique, comment and design parts of the design.</w:t>
+      </w:r>
+      <w:r>
+        <w:br/>
+        <w:t>John Montayne ran a workshop showing us some of the fundamentals of Figma. While in the workshop, John explained the importance of making components and getting the smaller details correct, as this will make our workflow better.</w:t>
+      </w:r>
+      <w:r>
+        <w:br/>
+        <w:t>-------------------------------------------------------------------------------------------------------------------------------------------------------------------------Insert Figma Image here-------------------------------------------------------------------------------------------------------------------------------------------------------------------------------------------------------</w:t>
+      </w:r>
+      <w:r>
+        <w:br/>
+        <w:t>I also started to use GitHub as a repository at this time. GitHub is mainly used for software developers to stage their code</w:t>
+      </w:r>
+      <w:r>
+        <w:t xml:space="preserve">. It is a great way to develop an application as each time a commit is pushed to the tree a new version of the application is created. A developer can visit older stages of </w:t>
+      </w:r>
+      <w:r>
+        <w:lastRenderedPageBreak/>
+        <w:t>code through GitHub’s technology. For me I wanted to shoe the development stages of Figma. Instead of filing a final version, with GitHub I could save various stages of the design process and share these with my supervisor.</w:t>
+      </w:r>
+      <w:r>
+        <w:br/>
+        <w:t xml:space="preserve">------------------------------------------------------------------------------------------------------------------------------------------------------------------------------------Insert GitHub repository image here------------------------------------------------------------------------------------------------------------------------------------------------------------------------------When my supervisor was pleased with the development of my design then and only then do I start to code. For this I will be using Visual Studio Code. Visual Studio Code is a source-code editor developed and owned by Microsoft. It is a wonderful application for writing, editing, </w:t>
+      </w:r>
+      <w:proofErr w:type="gramStart"/>
+      <w:r>
+        <w:t>debugging</w:t>
+      </w:r>
+      <w:proofErr w:type="gramEnd"/>
+      <w:r>
+        <w:t xml:space="preserve"> and refining mobile and desktop applications. It supports many languages, such as HTML, VUE, React, Angular</w:t>
+      </w:r>
+      <w:r>
+        <w:t>, C#, Java and JavaScript</w:t>
+      </w:r>
+      <w:r>
+        <w:t xml:space="preserve"> to mention just a few</w:t>
+      </w:r>
+      <w:r>
+        <w:t>.</w:t>
+      </w:r>
     </w:p>
     <w:p/>
     <w:p>
@@ -12047,23 +12106,7 @@
                 <w:sz w:val="20"/>
                 <w:szCs w:val="20"/>
               </w:rPr>
-              <w:t xml:space="preserve">John </w:t>
-            </w:r>
-            <w:proofErr w:type="spellStart"/>
-            <w:r>
-              <w:rPr>
-                <w:sz w:val="20"/>
-                <w:szCs w:val="20"/>
-              </w:rPr>
-              <w:t>Montayne</w:t>
-            </w:r>
-            <w:proofErr w:type="spellEnd"/>
-            <w:r>
-              <w:rPr>
-                <w:sz w:val="20"/>
-                <w:szCs w:val="20"/>
-              </w:rPr>
-              <w:t xml:space="preserve"> held a Figma workshop and gave us </w:t>
+              <w:t xml:space="preserve">John Montayne held a Figma workshop and gave us </w:t>
             </w:r>
             <w:proofErr w:type="spellStart"/>
             <w:r>

</xml_diff>